<commit_message>
Added Design Documents for Task 2
</commit_message>
<xml_diff>
--- a/CI/Design Documents/Devops Course - Task 2 - High-Level Design.docx
+++ b/CI/Design Documents/Devops Course - Task 2 - High-Level Design.docx
@@ -332,37 +332,21 @@
       </w:pPr>
       <w:r>
         <w:rPr>
-          <w:b/>
-          <w:bCs/>
-          <w:sz w:val="28"/>
-          <w:szCs w:val="28"/>
-        </w:rPr>
-        <w:t>System Architecture</w:t>
-      </w:r>
-    </w:p>
-    <w:p>
-      <w:pPr>
-        <w:pStyle w:val="a9"/>
-        <w:bidi w:val="0"/>
-        <w:rPr>
-          <w:b/>
-          <w:bCs/>
-          <w:sz w:val="28"/>
-          <w:szCs w:val="28"/>
-        </w:rPr>
-      </w:pPr>
-      <w:r>
-        <w:rPr>
-          <w:b/>
-          <w:bCs/>
-          <w:sz w:val="28"/>
-          <w:szCs w:val="28"/>
+          <w:noProof/>
         </w:rPr>
         <w:drawing>
-          <wp:inline distT="0" distB="0" distL="0" distR="0" wp14:anchorId="3F402256" wp14:editId="2B8132B2">
-            <wp:extent cx="5486400" cy="4324202"/>
-            <wp:effectExtent l="0" t="0" r="0" b="635"/>
-            <wp:docPr id="349505114" name="תמונה 1"/>
+          <wp:anchor distT="0" distB="0" distL="114300" distR="114300" simplePos="0" relativeHeight="251668480" behindDoc="0" locked="0" layoutInCell="1" allowOverlap="1" wp14:anchorId="05CE1DBC" wp14:editId="28CD93D7">
+            <wp:simplePos x="0" y="0"/>
+            <wp:positionH relativeFrom="column">
+              <wp:posOffset>241995</wp:posOffset>
+            </wp:positionH>
+            <wp:positionV relativeFrom="paragraph">
+              <wp:posOffset>270054</wp:posOffset>
+            </wp:positionV>
+            <wp:extent cx="5731510" cy="4740275"/>
+            <wp:effectExtent l="0" t="0" r="2540" b="3175"/>
+            <wp:wrapSquare wrapText="bothSides"/>
+            <wp:docPr id="1488188116" name="תמונה 8"/>
             <wp:cNvGraphicFramePr>
               <a:graphicFrameLocks xmlns:a="http://schemas.openxmlformats.org/drawingml/2006/main" noChangeAspect="1"/>
             </wp:cNvGraphicFramePr>
@@ -370,65 +354,57 @@
               <a:graphicData uri="http://schemas.openxmlformats.org/drawingml/2006/picture">
                 <pic:pic xmlns:pic="http://schemas.openxmlformats.org/drawingml/2006/picture">
                   <pic:nvPicPr>
-                    <pic:cNvPr id="349505114" name=""/>
-                    <pic:cNvPicPr/>
+                    <pic:cNvPr id="0" name="Picture 5"/>
+                    <pic:cNvPicPr>
+                      <a:picLocks noChangeAspect="1" noChangeArrowheads="1"/>
+                    </pic:cNvPicPr>
                   </pic:nvPicPr>
                   <pic:blipFill>
-                    <a:blip r:embed="rId5"/>
+                    <a:blip r:embed="rId5">
+                      <a:extLst>
+                        <a:ext uri="{28A0092B-C50C-407E-A947-70E740481C1C}">
+                          <a14:useLocalDpi xmlns:a14="http://schemas.microsoft.com/office/drawing/2010/main" val="0"/>
+                        </a:ext>
+                      </a:extLst>
+                    </a:blip>
+                    <a:srcRect/>
                     <a:stretch>
                       <a:fillRect/>
                     </a:stretch>
                   </pic:blipFill>
-                  <pic:spPr>
+                  <pic:spPr bwMode="auto">
                     <a:xfrm>
                       <a:off x="0" y="0"/>
-                      <a:ext cx="5501720" cy="4336276"/>
+                      <a:ext cx="5731510" cy="4740275"/>
                     </a:xfrm>
                     <a:prstGeom prst="rect">
                       <a:avLst/>
                     </a:prstGeom>
+                    <a:noFill/>
+                    <a:ln>
+                      <a:noFill/>
+                    </a:ln>
                   </pic:spPr>
                 </pic:pic>
               </a:graphicData>
             </a:graphic>
-          </wp:inline>
+          </wp:anchor>
         </w:drawing>
+      </w:r>
+      <w:r>
+        <w:rPr>
+          <w:b/>
+          <w:bCs/>
+          <w:sz w:val="28"/>
+          <w:szCs w:val="28"/>
+        </w:rPr>
+        <w:t>System Architecture</w:t>
       </w:r>
     </w:p>
     <w:p>
       <w:pPr>
-        <w:pStyle w:val="a9"/>
-        <w:bidi w:val="0"/>
-        <w:rPr>
-          <w:b/>
-          <w:bCs/>
-          <w:sz w:val="28"/>
-          <w:szCs w:val="28"/>
-        </w:rPr>
-      </w:pPr>
-    </w:p>
-    <w:p>
-      <w:pPr>
-        <w:pStyle w:val="a9"/>
-        <w:bidi w:val="0"/>
-        <w:rPr>
-          <w:b/>
-          <w:bCs/>
-          <w:sz w:val="28"/>
-          <w:szCs w:val="28"/>
-        </w:rPr>
-      </w:pPr>
-    </w:p>
-    <w:p>
-      <w:pPr>
-        <w:pStyle w:val="a9"/>
-        <w:bidi w:val="0"/>
-        <w:rPr>
-          <w:b/>
-          <w:bCs/>
-          <w:sz w:val="28"/>
-          <w:szCs w:val="28"/>
-        </w:rPr>
+        <w:pStyle w:val="NormalWeb"/>
+        <w:ind w:left="720"/>
       </w:pPr>
     </w:p>
     <w:p>
@@ -708,13 +684,13 @@
         <mc:AlternateContent>
           <mc:Choice Requires="wps">
             <w:drawing>
-              <wp:anchor distT="0" distB="0" distL="114300" distR="114300" simplePos="0" relativeHeight="251663360" behindDoc="0" locked="0" layoutInCell="1" allowOverlap="1" wp14:anchorId="0E958CC3" wp14:editId="1A45E0AB">
+              <wp:anchor distT="0" distB="0" distL="114300" distR="114300" simplePos="0" relativeHeight="251663360" behindDoc="0" locked="0" layoutInCell="1" allowOverlap="1" wp14:anchorId="0E958CC3" wp14:editId="2D7BBC3D">
                 <wp:simplePos x="0" y="0"/>
                 <wp:positionH relativeFrom="column">
                   <wp:posOffset>0</wp:posOffset>
                 </wp:positionH>
                 <wp:positionV relativeFrom="paragraph">
-                  <wp:posOffset>0</wp:posOffset>
+                  <wp:posOffset>91663</wp:posOffset>
                 </wp:positionV>
                 <wp:extent cx="6124754" cy="0"/>
                 <wp:effectExtent l="0" t="0" r="0" b="0"/>
@@ -760,7 +736,7 @@
           </mc:Choice>
           <mc:Fallback>
             <w:pict>
-              <v:line w14:anchorId="1952435F" id="מחבר ישר 1" o:spid="_x0000_s1026" style="position:absolute;left:0;text-align:left;z-index:251663360;visibility:visible;mso-wrap-style:square;mso-width-percent:0;mso-wrap-distance-left:9pt;mso-wrap-distance-top:0;mso-wrap-distance-right:9pt;mso-wrap-distance-bottom:0;mso-position-horizontal:absolute;mso-position-horizontal-relative:text;mso-position-vertical:absolute;mso-position-vertical-relative:text;mso-width-percent:0;mso-width-relative:margin" from="0,0" to="482.25pt,0" o:gfxdata="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" strokecolor="#4472c4 [3204]" strokeweight=".5pt">
+              <v:line w14:anchorId="7EB48F3F" id="מחבר ישר 1" o:spid="_x0000_s1026" style="position:absolute;left:0;text-align:left;z-index:251663360;visibility:visible;mso-wrap-style:square;mso-width-percent:0;mso-wrap-distance-left:9pt;mso-wrap-distance-top:0;mso-wrap-distance-right:9pt;mso-wrap-distance-bottom:0;mso-position-horizontal:absolute;mso-position-horizontal-relative:text;mso-position-vertical:absolute;mso-position-vertical-relative:text;mso-width-percent:0;mso-width-relative:margin" from="0,7.2pt" to="482.25pt,7.2pt" o:gfxdata="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" strokecolor="#4472c4 [3204]" strokeweight=".5pt">
                 <v:stroke joinstyle="miter"/>
               </v:line>
             </w:pict>
@@ -1048,14 +1024,7 @@
           <w:sz w:val="28"/>
           <w:szCs w:val="28"/>
         </w:rPr>
-        <w:t xml:space="preserve">run,  </w:t>
-      </w:r>
-      <w:r>
-        <w:rPr>
-          <w:sz w:val="28"/>
-          <w:szCs w:val="28"/>
-        </w:rPr>
-        <w:t>promote</w:t>
+        <w:t>run,  promote</w:t>
       </w:r>
       <w:proofErr w:type="gramEnd"/>
       <w:r>
@@ -1155,14 +1124,7 @@
           <w:sz w:val="28"/>
           <w:szCs w:val="28"/>
         </w:rPr>
-        <w:t>cleanup by removing the temp image and cleaning up the workspace</w:t>
-      </w:r>
-      <w:r>
-        <w:rPr>
-          <w:sz w:val="28"/>
-          <w:szCs w:val="28"/>
-        </w:rPr>
-        <w:t>.</w:t>
+        <w:t>cleanup by removing the temp image and cleaning up the workspace.</w:t>
       </w:r>
     </w:p>
     <w:p>
@@ -1184,13 +1146,13 @@
         <mc:AlternateContent>
           <mc:Choice Requires="wps">
             <w:drawing>
-              <wp:anchor distT="0" distB="0" distL="114300" distR="114300" simplePos="0" relativeHeight="251665408" behindDoc="0" locked="0" layoutInCell="1" allowOverlap="1" wp14:anchorId="4E679566" wp14:editId="76DB3DD2">
+              <wp:anchor distT="0" distB="0" distL="114300" distR="114300" simplePos="0" relativeHeight="251665408" behindDoc="0" locked="0" layoutInCell="1" allowOverlap="1" wp14:anchorId="4E679566" wp14:editId="473673DF">
                 <wp:simplePos x="0" y="0"/>
                 <wp:positionH relativeFrom="column">
                   <wp:posOffset>0</wp:posOffset>
                 </wp:positionH>
                 <wp:positionV relativeFrom="paragraph">
-                  <wp:posOffset>0</wp:posOffset>
+                  <wp:posOffset>63088</wp:posOffset>
                 </wp:positionV>
                 <wp:extent cx="6124754" cy="0"/>
                 <wp:effectExtent l="0" t="0" r="0" b="0"/>
@@ -1236,7 +1198,7 @@
           </mc:Choice>
           <mc:Fallback>
             <w:pict>
-              <v:line w14:anchorId="399BD1FB" id="מחבר ישר 1" o:spid="_x0000_s1026" style="position:absolute;left:0;text-align:left;z-index:251665408;visibility:visible;mso-wrap-style:square;mso-width-percent:0;mso-wrap-distance-left:9pt;mso-wrap-distance-top:0;mso-wrap-distance-right:9pt;mso-wrap-distance-bottom:0;mso-position-horizontal:absolute;mso-position-horizontal-relative:text;mso-position-vertical:absolute;mso-position-vertical-relative:text;mso-width-percent:0;mso-width-relative:margin" from="0,0" to="482.25pt,0" o:gfxdata="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" strokecolor="#4472c4 [3204]" strokeweight=".5pt">
+              <v:line w14:anchorId="721991AC" id="מחבר ישר 1" o:spid="_x0000_s1026" style="position:absolute;left:0;text-align:left;z-index:251665408;visibility:visible;mso-wrap-style:square;mso-width-percent:0;mso-wrap-distance-left:9pt;mso-wrap-distance-top:0;mso-wrap-distance-right:9pt;mso-wrap-distance-bottom:0;mso-position-horizontal:absolute;mso-position-horizontal-relative:text;mso-position-vertical:absolute;mso-position-vertical-relative:text;mso-width-percent:0;mso-width-relative:margin" from="0,4.95pt" to="482.25pt,4.95pt" o:gfxdata="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" strokecolor="#4472c4 [3204]" strokeweight=".5pt">
                 <v:stroke joinstyle="miter"/>
               </v:line>
             </w:pict>
@@ -1502,7 +1464,25 @@
           <w:sz w:val="28"/>
           <w:szCs w:val="28"/>
         </w:rPr>
-        <w:t xml:space="preserve">Testings' Suit: </w:t>
+        <w:t>Testing'</w:t>
+      </w:r>
+      <w:r>
+        <w:rPr>
+          <w:b/>
+          <w:bCs/>
+          <w:sz w:val="28"/>
+          <w:szCs w:val="28"/>
+        </w:rPr>
+        <w:t>s</w:t>
+      </w:r>
+      <w:r>
+        <w:rPr>
+          <w:b/>
+          <w:bCs/>
+          <w:sz w:val="28"/>
+          <w:szCs w:val="28"/>
+        </w:rPr>
+        <w:t xml:space="preserve"> Suit: </w:t>
       </w:r>
       <w:r>
         <w:rPr>
@@ -1534,7 +1514,25 @@
           <w:sz w:val="28"/>
           <w:szCs w:val="28"/>
         </w:rPr>
-        <w:t xml:space="preserve">Testings' State: </w:t>
+        <w:t>Testing'</w:t>
+      </w:r>
+      <w:r>
+        <w:rPr>
+          <w:b/>
+          <w:bCs/>
+          <w:sz w:val="28"/>
+          <w:szCs w:val="28"/>
+        </w:rPr>
+        <w:t>s</w:t>
+      </w:r>
+      <w:r>
+        <w:rPr>
+          <w:b/>
+          <w:bCs/>
+          <w:sz w:val="28"/>
+          <w:szCs w:val="28"/>
+        </w:rPr>
+        <w:t xml:space="preserve"> State: </w:t>
       </w:r>
       <w:r>
         <w:rPr>
@@ -1732,6 +1730,15 @@
         </w:rPr>
         <w:t>two VMs instances to run two Jenkins containers.</w:t>
       </w:r>
+      <w:r>
+        <w:rPr>
+          <w:b/>
+          <w:bCs/>
+          <w:sz w:val="28"/>
+          <w:szCs w:val="28"/>
+        </w:rPr>
+        <w:t xml:space="preserve"> </w:t>
+      </w:r>
     </w:p>
     <w:p>
       <w:pPr>
@@ -1796,6 +1803,92 @@
         </w:rPr>
         <w:t>on each VM, run a Jenkins container, one as a master node (an Orchestrator), and one as a worker node (an Agent).</w:t>
       </w:r>
+      <w:r>
+        <w:rPr>
+          <w:sz w:val="28"/>
+          <w:szCs w:val="28"/>
+        </w:rPr>
+        <w:t xml:space="preserve"> </w:t>
+      </w:r>
+      <w:r>
+        <w:rPr>
+          <w:sz w:val="28"/>
+          <w:szCs w:val="28"/>
+        </w:rPr>
+        <w:t>Us</w:t>
+      </w:r>
+      <w:r>
+        <w:rPr>
+          <w:sz w:val="28"/>
+          <w:szCs w:val="28"/>
+        </w:rPr>
+        <w:t>ing</w:t>
+      </w:r>
+      <w:r>
+        <w:rPr>
+          <w:sz w:val="28"/>
+          <w:szCs w:val="28"/>
+        </w:rPr>
+        <w:t xml:space="preserve"> </w:t>
+      </w:r>
+      <w:r>
+        <w:rPr>
+          <w:sz w:val="28"/>
+          <w:szCs w:val="28"/>
+        </w:rPr>
+        <w:t>JNLP</w:t>
+      </w:r>
+      <w:r>
+        <w:rPr>
+          <w:sz w:val="28"/>
+          <w:szCs w:val="28"/>
+        </w:rPr>
+        <w:t xml:space="preserve"> wrapped as a </w:t>
+      </w:r>
+      <w:proofErr w:type="spellStart"/>
+      <w:r>
+        <w:rPr>
+          <w:sz w:val="28"/>
+          <w:szCs w:val="28"/>
+        </w:rPr>
+        <w:t>S</w:t>
+      </w:r>
+      <w:r>
+        <w:rPr>
+          <w:sz w:val="28"/>
+          <w:szCs w:val="28"/>
+        </w:rPr>
+        <w:t>ystemd</w:t>
+      </w:r>
+      <w:proofErr w:type="spellEnd"/>
+      <w:r>
+        <w:rPr>
+          <w:sz w:val="28"/>
+          <w:szCs w:val="28"/>
+        </w:rPr>
+        <w:t xml:space="preserve"> service to ensure smooth connection.</w:t>
+      </w:r>
+      <w:r>
+        <w:rPr>
+          <w:sz w:val="28"/>
+          <w:szCs w:val="28"/>
+        </w:rPr>
+        <w:t xml:space="preserve"> </w:t>
+      </w:r>
+      <w:r>
+        <w:rPr>
+          <w:sz w:val="28"/>
+          <w:szCs w:val="28"/>
+        </w:rPr>
+        <w:t>Use</w:t>
+      </w:r>
+      <w:r>
+        <w:rPr>
+          <w:sz w:val="28"/>
+          <w:szCs w:val="28"/>
+        </w:rPr>
+        <w:t xml:space="preserve"> Jenkins master local IP address in your connection string.</w:t>
+      </w:r>
     </w:p>
     <w:p>
       <w:pPr>
@@ -1953,28 +2046,6 @@
         </w:rPr>
         <w:t xml:space="preserve">known procedures. </w:t>
       </w:r>
-    </w:p>
-    <w:p>
-      <w:pPr>
-        <w:bidi w:val="0"/>
-        <w:rPr>
-          <w:b/>
-          <w:bCs/>
-          <w:sz w:val="28"/>
-          <w:szCs w:val="28"/>
-        </w:rPr>
-      </w:pPr>
-    </w:p>
-    <w:p>
-      <w:pPr>
-        <w:bidi w:val="0"/>
-        <w:rPr>
-          <w:b/>
-          <w:bCs/>
-          <w:sz w:val="28"/>
-          <w:szCs w:val="28"/>
-        </w:rPr>
-      </w:pPr>
     </w:p>
     <w:p>
       <w:pPr>
@@ -2317,6 +2388,119 @@
     </w:lvl>
   </w:abstractNum>
   <w:abstractNum w:abstractNumId="3" w15:restartNumberingAfterBreak="0">
+    <w:nsid w:val="2E6353A5"/>
+    <w:multiLevelType w:val="multilevel"/>
+    <w:tmpl w:val="3FCA9818"/>
+    <w:lvl w:ilvl="0">
+      <w:start w:val="1"/>
+      <w:numFmt w:val="decimal"/>
+      <w:lvlText w:val="%1."/>
+      <w:lvlJc w:val="left"/>
+      <w:pPr>
+        <w:tabs>
+          <w:tab w:val="num" w:pos="720"/>
+        </w:tabs>
+        <w:ind w:left="720" w:hanging="360"/>
+      </w:pPr>
+    </w:lvl>
+    <w:lvl w:ilvl="1" w:tentative="1">
+      <w:start w:val="1"/>
+      <w:numFmt w:val="decimal"/>
+      <w:lvlText w:val="%2."/>
+      <w:lvlJc w:val="left"/>
+      <w:pPr>
+        <w:tabs>
+          <w:tab w:val="num" w:pos="1440"/>
+        </w:tabs>
+        <w:ind w:left="1440" w:hanging="360"/>
+      </w:pPr>
+    </w:lvl>
+    <w:lvl w:ilvl="2" w:tentative="1">
+      <w:start w:val="1"/>
+      <w:numFmt w:val="decimal"/>
+      <w:lvlText w:val="%3."/>
+      <w:lvlJc w:val="left"/>
+      <w:pPr>
+        <w:tabs>
+          <w:tab w:val="num" w:pos="2160"/>
+        </w:tabs>
+        <w:ind w:left="2160" w:hanging="360"/>
+      </w:pPr>
+    </w:lvl>
+    <w:lvl w:ilvl="3" w:tentative="1">
+      <w:start w:val="1"/>
+      <w:numFmt w:val="decimal"/>
+      <w:lvlText w:val="%4."/>
+      <w:lvlJc w:val="left"/>
+      <w:pPr>
+        <w:tabs>
+          <w:tab w:val="num" w:pos="2880"/>
+        </w:tabs>
+        <w:ind w:left="2880" w:hanging="360"/>
+      </w:pPr>
+    </w:lvl>
+    <w:lvl w:ilvl="4" w:tentative="1">
+      <w:start w:val="1"/>
+      <w:numFmt w:val="decimal"/>
+      <w:lvlText w:val="%5."/>
+      <w:lvlJc w:val="left"/>
+      <w:pPr>
+        <w:tabs>
+          <w:tab w:val="num" w:pos="3600"/>
+        </w:tabs>
+        <w:ind w:left="3600" w:hanging="360"/>
+      </w:pPr>
+    </w:lvl>
+    <w:lvl w:ilvl="5" w:tentative="1">
+      <w:start w:val="1"/>
+      <w:numFmt w:val="decimal"/>
+      <w:lvlText w:val="%6."/>
+      <w:lvlJc w:val="left"/>
+      <w:pPr>
+        <w:tabs>
+          <w:tab w:val="num" w:pos="4320"/>
+        </w:tabs>
+        <w:ind w:left="4320" w:hanging="360"/>
+      </w:pPr>
+    </w:lvl>
+    <w:lvl w:ilvl="6" w:tentative="1">
+      <w:start w:val="1"/>
+      <w:numFmt w:val="decimal"/>
+      <w:lvlText w:val="%7."/>
+      <w:lvlJc w:val="left"/>
+      <w:pPr>
+        <w:tabs>
+          <w:tab w:val="num" w:pos="5040"/>
+        </w:tabs>
+        <w:ind w:left="5040" w:hanging="360"/>
+      </w:pPr>
+    </w:lvl>
+    <w:lvl w:ilvl="7" w:tentative="1">
+      <w:start w:val="1"/>
+      <w:numFmt w:val="decimal"/>
+      <w:lvlText w:val="%8."/>
+      <w:lvlJc w:val="left"/>
+      <w:pPr>
+        <w:tabs>
+          <w:tab w:val="num" w:pos="5760"/>
+        </w:tabs>
+        <w:ind w:left="5760" w:hanging="360"/>
+      </w:pPr>
+    </w:lvl>
+    <w:lvl w:ilvl="8" w:tentative="1">
+      <w:start w:val="1"/>
+      <w:numFmt w:val="decimal"/>
+      <w:lvlText w:val="%9."/>
+      <w:lvlJc w:val="left"/>
+      <w:pPr>
+        <w:tabs>
+          <w:tab w:val="num" w:pos="6480"/>
+        </w:tabs>
+        <w:ind w:left="6480" w:hanging="360"/>
+      </w:pPr>
+    </w:lvl>
+  </w:abstractNum>
+  <w:abstractNum w:abstractNumId="4" w15:restartNumberingAfterBreak="0">
     <w:nsid w:val="365E6C56"/>
     <w:multiLevelType w:val="hybridMultilevel"/>
     <w:tmpl w:val="D6981812"/>
@@ -2429,7 +2613,7 @@
       </w:rPr>
     </w:lvl>
   </w:abstractNum>
-  <w:abstractNum w:abstractNumId="4" w15:restartNumberingAfterBreak="0">
+  <w:abstractNum w:abstractNumId="5" w15:restartNumberingAfterBreak="0">
     <w:nsid w:val="5B703051"/>
     <w:multiLevelType w:val="hybridMultilevel"/>
     <w:tmpl w:val="AA08A10C"/>
@@ -2542,7 +2726,7 @@
       </w:rPr>
     </w:lvl>
   </w:abstractNum>
-  <w:abstractNum w:abstractNumId="5" w15:restartNumberingAfterBreak="0">
+  <w:abstractNum w:abstractNumId="6" w15:restartNumberingAfterBreak="0">
     <w:nsid w:val="63FA27BB"/>
     <w:multiLevelType w:val="hybridMultilevel"/>
     <w:tmpl w:val="DE562C0A"/>
@@ -2655,7 +2839,7 @@
       </w:rPr>
     </w:lvl>
   </w:abstractNum>
-  <w:abstractNum w:abstractNumId="6" w15:restartNumberingAfterBreak="0">
+  <w:abstractNum w:abstractNumId="7" w15:restartNumberingAfterBreak="0">
     <w:nsid w:val="672121E8"/>
     <w:multiLevelType w:val="hybridMultilevel"/>
     <w:tmpl w:val="0982228C"/>
@@ -2768,7 +2952,7 @@
       </w:rPr>
     </w:lvl>
   </w:abstractNum>
-  <w:abstractNum w:abstractNumId="7" w15:restartNumberingAfterBreak="0">
+  <w:abstractNum w:abstractNumId="8" w15:restartNumberingAfterBreak="0">
     <w:nsid w:val="68875497"/>
     <w:multiLevelType w:val="hybridMultilevel"/>
     <w:tmpl w:val="DD129D5E"/>
@@ -2881,7 +3065,7 @@
       </w:rPr>
     </w:lvl>
   </w:abstractNum>
-  <w:abstractNum w:abstractNumId="8" w15:restartNumberingAfterBreak="0">
+  <w:abstractNum w:abstractNumId="9" w15:restartNumberingAfterBreak="0">
     <w:nsid w:val="69373D1C"/>
     <w:multiLevelType w:val="hybridMultilevel"/>
     <w:tmpl w:val="56823A78"/>
@@ -2994,7 +3178,7 @@
       </w:rPr>
     </w:lvl>
   </w:abstractNum>
-  <w:abstractNum w:abstractNumId="9" w15:restartNumberingAfterBreak="0">
+  <w:abstractNum w:abstractNumId="10" w15:restartNumberingAfterBreak="0">
     <w:nsid w:val="737D5CA1"/>
     <w:multiLevelType w:val="hybridMultilevel"/>
     <w:tmpl w:val="CF4878F6"/>
@@ -3107,7 +3291,7 @@
       </w:rPr>
     </w:lvl>
   </w:abstractNum>
-  <w:abstractNum w:abstractNumId="10" w15:restartNumberingAfterBreak="0">
+  <w:abstractNum w:abstractNumId="11" w15:restartNumberingAfterBreak="0">
     <w:nsid w:val="7DAA3766"/>
     <w:multiLevelType w:val="hybridMultilevel"/>
     <w:tmpl w:val="E7ECD15E"/>
@@ -3220,7 +3404,7 @@
       </w:rPr>
     </w:lvl>
   </w:abstractNum>
-  <w:abstractNum w:abstractNumId="11" w15:restartNumberingAfterBreak="0">
+  <w:abstractNum w:abstractNumId="12" w15:restartNumberingAfterBreak="0">
     <w:nsid w:val="7E211A13"/>
     <w:multiLevelType w:val="hybridMultilevel"/>
     <w:tmpl w:val="10CE2EDE"/>
@@ -3337,7 +3521,7 @@
     <w:abstractNumId w:val="2"/>
   </w:num>
   <w:num w:numId="2" w16cid:durableId="914168542">
-    <w:abstractNumId w:val="5"/>
+    <w:abstractNumId w:val="6"/>
   </w:num>
   <w:num w:numId="3" w16cid:durableId="1333491643">
     <w:abstractNumId w:val="0"/>
@@ -3346,28 +3530,31 @@
     <w:abstractNumId w:val="1"/>
   </w:num>
   <w:num w:numId="5" w16cid:durableId="1853448254">
+    <w:abstractNumId w:val="10"/>
+  </w:num>
+  <w:num w:numId="6" w16cid:durableId="1021516345">
+    <w:abstractNumId w:val="4"/>
+  </w:num>
+  <w:num w:numId="7" w16cid:durableId="333533585">
+    <w:abstractNumId w:val="7"/>
+  </w:num>
+  <w:num w:numId="8" w16cid:durableId="2047757223">
+    <w:abstractNumId w:val="12"/>
+  </w:num>
+  <w:num w:numId="9" w16cid:durableId="618489838">
+    <w:abstractNumId w:val="5"/>
+  </w:num>
+  <w:num w:numId="10" w16cid:durableId="517622017">
     <w:abstractNumId w:val="9"/>
   </w:num>
-  <w:num w:numId="6" w16cid:durableId="1021516345">
-    <w:abstractNumId w:val="3"/>
+  <w:num w:numId="11" w16cid:durableId="1397782808">
+    <w:abstractNumId w:val="8"/>
   </w:num>
-  <w:num w:numId="7" w16cid:durableId="333533585">
-    <w:abstractNumId w:val="6"/>
-  </w:num>
-  <w:num w:numId="8" w16cid:durableId="2047757223">
+  <w:num w:numId="12" w16cid:durableId="169491482">
     <w:abstractNumId w:val="11"/>
   </w:num>
-  <w:num w:numId="9" w16cid:durableId="618489838">
-    <w:abstractNumId w:val="4"/>
-  </w:num>
-  <w:num w:numId="10" w16cid:durableId="517622017">
-    <w:abstractNumId w:val="8"/>
-  </w:num>
-  <w:num w:numId="11" w16cid:durableId="1397782808">
-    <w:abstractNumId w:val="7"/>
-  </w:num>
-  <w:num w:numId="12" w16cid:durableId="169491482">
-    <w:abstractNumId w:val="10"/>
+  <w:num w:numId="13" w16cid:durableId="1066807003">
+    <w:abstractNumId w:val="3"/>
   </w:num>
 </w:numbering>
 </file>
@@ -4291,6 +4478,24 @@
       <w:spacing w:val="5"/>
     </w:rPr>
   </w:style>
+  <w:style w:type="paragraph" w:styleId="NormalWeb">
+    <w:name w:val="Normal (Web)"/>
+    <w:basedOn w:val="a"/>
+    <w:uiPriority w:val="99"/>
+    <w:unhideWhenUsed/>
+    <w:rsid w:val="003572E4"/>
+    <w:pPr>
+      <w:bidi w:val="0"/>
+      <w:spacing w:before="100" w:beforeAutospacing="1" w:after="100" w:afterAutospacing="1" w:line="240" w:lineRule="auto"/>
+    </w:pPr>
+    <w:rPr>
+      <w:rFonts w:ascii="Times New Roman" w:eastAsia="Times New Roman" w:hAnsi="Times New Roman" w:cs="Times New Roman"/>
+      <w:kern w:val="0"/>
+      <w:sz w:val="24"/>
+      <w:szCs w:val="24"/>
+      <w14:ligatures w14:val="none"/>
+    </w:rPr>
+  </w:style>
 </w:styles>
 </file>
 

</xml_diff>